<commit_message>
About comics for Jun 2017
</commit_message>
<xml_diff>
--- a/Posts/About Comics - Jun 2017.docx
+++ b/Posts/About Comics - Jun 2017.docx
@@ -1,85 +1,1239 @@
 
 <file path=word/document.xml><?xml version="1.0" encoding="utf-8"?>
-<w:document xmlns:wpc="http://schemas.microsoft.com/office/word/2010/wordprocessingCanvas" xmlns:cx="http://schemas.microsoft.com/office/drawing/2014/chartex" xmlns:cx1="http://schemas.microsoft.com/office/drawing/2015/9/8/chartex" xmlns:cx2="http://schemas.microsoft.com/office/drawing/2015/10/21/chartex" xmlns:cx3="http://schemas.microsoft.com/office/drawing/2016/5/9/chartex" xmlns:cx4="http://schemas.microsoft.com/office/drawing/2016/5/10/chartex" xmlns:cx5="http://schemas.microsoft.com/office/drawing/2016/5/11/chartex" xmlns:cx6="http://schemas.microsoft.com/office/drawing/2016/5/12/chartex" xmlns:cx7="http://schemas.microsoft.com/office/drawing/2016/5/13/chartex" xmlns:cx8="http://schemas.microsoft.com/office/drawing/2016/5/14/chartex" xmlns:mc="http://schemas.openxmlformats.org/markup-compatibility/2006" xmlns:aink="http://schemas.microsoft.com/office/drawing/2016/ink" xmlns:o="urn:schemas-microsoft-com:office:office" xmlns:r="http://schemas.openxmlformats.org/officeDocument/2006/relationships" xmlns:m="http://schemas.openxmlformats.org/officeDocument/2006/math" xmlns:v="urn:schemas-microsoft-com:vml" xmlns:wp14="http://schemas.microsoft.com/office/word/2010/wordprocessingDrawing" xmlns:wp="http://schemas.openxmlformats.org/drawingml/2006/wordprocessingDrawing" xmlns:w10="urn:schemas-microsoft-com:office:word" xmlns:w="http://schemas.openxmlformats.org/wordprocessingml/2006/main" xmlns:w14="http://schemas.microsoft.com/office/word/2010/wordml" xmlns:w15="http://schemas.microsoft.com/office/word/2012/wordml" xmlns:w16se="http://schemas.microsoft.com/office/word/2015/wordml/symex" xmlns:wpg="http://schemas.microsoft.com/office/word/2010/wordprocessingGroup" xmlns:wpi="http://schemas.microsoft.com/office/word/2010/wordprocessingInk" xmlns:wne="http://schemas.microsoft.com/office/word/2006/wordml" xmlns:wps="http://schemas.microsoft.com/office/word/2010/wordprocessingShape" mc:Ignorable="w14 w15 w16se wp14">
+<w:document xmlns:wpc="http://schemas.microsoft.com/office/word/2010/wordprocessingCanvas" xmlns:cx="http://schemas.microsoft.com/office/drawing/2014/chartex" xmlns:cx1="http://schemas.microsoft.com/office/drawing/2015/9/8/chartex" xmlns:cx2="http://schemas.microsoft.com/office/drawing/2015/10/21/chartex" xmlns:cx3="http://schemas.microsoft.com/office/drawing/2016/5/9/chartex" xmlns:cx4="http://schemas.microsoft.com/office/drawing/2016/5/10/chartex" xmlns:cx5="http://schemas.microsoft.com/office/drawing/2016/5/11/chartex" xmlns:cx6="http://schemas.microsoft.com/office/drawing/2016/5/12/chartex" xmlns:cx7="http://schemas.microsoft.com/office/drawing/2016/5/13/chartex" xmlns:cx8="http://schemas.microsoft.com/office/drawing/2016/5/14/chartex" xmlns:mc="http://schemas.openxmlformats.org/markup-compatibility/2006" xmlns:aink="http://schemas.microsoft.com/office/drawing/2016/ink" xmlns:am3d="http://schemas.microsoft.com/office/drawing/2017/model3d" xmlns:o="urn:schemas-microsoft-com:office:office" xmlns:r="http://schemas.openxmlformats.org/officeDocument/2006/relationships" xmlns:m="http://schemas.openxmlformats.org/officeDocument/2006/math" xmlns:v="urn:schemas-microsoft-com:vml" xmlns:wp14="http://schemas.microsoft.com/office/word/2010/wordprocessingDrawing" xmlns:wp="http://schemas.openxmlformats.org/drawingml/2006/wordprocessingDrawing" xmlns:w10="urn:schemas-microsoft-com:office:word" xmlns:w="http://schemas.openxmlformats.org/wordprocessingml/2006/main" xmlns:w14="http://schemas.microsoft.com/office/word/2010/wordml" xmlns:w15="http://schemas.microsoft.com/office/word/2012/wordml" xmlns:w16cid="http://schemas.microsoft.com/office/word/2016/wordml/cid" xmlns:w16se="http://schemas.microsoft.com/office/word/2015/wordml/symex" xmlns:wpg="http://schemas.microsoft.com/office/word/2010/wordprocessingGroup" xmlns:wpi="http://schemas.microsoft.com/office/word/2010/wordprocessingInk" xmlns:wne="http://schemas.microsoft.com/office/word/2006/wordml" xmlns:wps="http://schemas.microsoft.com/office/word/2010/wordprocessingShape" mc:Ignorable="w14 w15 w16se w16cid wp14">
   <w:body>
     <w:p>
       <w:pPr>
         <w:pStyle w:val="Heading1"/>
       </w:pPr>
       <w:r>
+        <w:t xml:space="preserve">The </w:t>
+      </w:r>
+      <w:r>
         <w:t>Black Monday Murders</w:t>
       </w:r>
     </w:p>
     <w:p>
       <w:r>
-        <w:t xml:space="preserve">One of the more telling questions that the comic </w:t>
-      </w:r>
-      <w:r>
-        <w:t>book industry may want to ask itself is: why does the prose novel still have a market?  Comic book</w:t>
-      </w:r>
+        <w:t xml:space="preserve">On the surface of it there doesn’t seem to be much in the way of comic book fare in the stock market crash </w:t>
+      </w:r>
+      <w:r>
+        <w:t xml:space="preserve">on October 24, 1929.  </w:t>
+      </w:r>
+      <w:r>
+        <w:t>Certainly</w:t>
+      </w:r>
+      <w:r>
+        <w:t>,</w:t>
+      </w:r>
+      <w:r>
+        <w:t xml:space="preserve"> there is ample material for textbooks on economics and governmental policy</w:t>
+      </w:r>
+      <w:r>
+        <w:t xml:space="preserve"> willing and eager to discuss, argue about</w:t>
+      </w:r>
+      <w:r>
+        <w:t>,</w:t>
+      </w:r>
+      <w:r>
+        <w:t xml:space="preserve"> and pontificate over Black Thursday, but surely there is nothing for comics. </w:t>
+      </w:r>
+    </w:p>
+    <w:p>
+      <w:r>
+        <w:t>Well</w:t>
+      </w:r>
+      <w:r>
+        <w:t>,</w:t>
+      </w:r>
+      <w:r>
+        <w:t xml:space="preserve"> the creative team of Jonathan Hickman (writer), </w:t>
+      </w:r>
+      <w:proofErr w:type="spellStart"/>
+      <w:r>
+        <w:t>Tomm</w:t>
+      </w:r>
+      <w:proofErr w:type="spellEnd"/>
+      <w:r>
+        <w:t xml:space="preserve"> Coker (artist), Michael G</w:t>
+      </w:r>
+      <w:r>
+        <w:t xml:space="preserve">arland (colorist), and Rus </w:t>
+      </w:r>
+      <w:proofErr w:type="spellStart"/>
+      <w:r>
+        <w:t>Wooto</w:t>
+      </w:r>
+      <w:r>
+        <w:t>n</w:t>
+      </w:r>
+      <w:proofErr w:type="spellEnd"/>
+      <w:r>
+        <w:t xml:space="preserve"> (</w:t>
+      </w:r>
+      <w:proofErr w:type="spellStart"/>
+      <w:r>
+        <w:t>letterist</w:t>
+      </w:r>
+      <w:proofErr w:type="spellEnd"/>
+      <w:r>
+        <w:t>) clearly don’t agree with that sentiment.  Their new series</w:t>
+      </w:r>
+      <w:r>
+        <w:t xml:space="preserve"> </w:t>
+      </w:r>
+      <w:r>
+        <w:rPr>
+          <w:i/>
+        </w:rPr>
+        <w:t>The</w:t>
+      </w:r>
+      <w:r>
+        <w:t xml:space="preserve"> </w:t>
+      </w:r>
+      <w:r>
+        <w:rPr>
+          <w:i/>
+        </w:rPr>
+        <w:t>Black Monday Murders</w:t>
+      </w:r>
+      <w:r>
+        <w:t xml:space="preserve">, </w:t>
+      </w:r>
+      <w:r>
+        <w:t xml:space="preserve">which is </w:t>
+      </w:r>
+      <w:r>
+        <w:t>publi</w:t>
+      </w:r>
+      <w:r>
+        <w:t>shed by Image and is currently up to issue #5, centers in on the oft misquoted adage</w:t>
+      </w:r>
+      <w:r>
+        <w:t xml:space="preserve"> that money is the root of all evil.</w:t>
+      </w:r>
+      <w:r>
+        <w:t xml:space="preserve">  </w:t>
+      </w:r>
+    </w:p>
+    <w:p>
+      <w:r>
+        <w:rPr>
+          <w:noProof/>
+        </w:rPr>
+        <w:drawing>
+          <wp:inline distT="0" distB="0" distL="0" distR="0">
+            <wp:extent cx="4804012" cy="1844248"/>
+            <wp:effectExtent l="0" t="0" r="0" b="3810"/>
+            <wp:docPr id="1" name="Picture 1"/>
+            <wp:cNvGraphicFramePr>
+              <a:graphicFrameLocks xmlns:a="http://schemas.openxmlformats.org/drawingml/2006/main" noChangeAspect="1"/>
+            </wp:cNvGraphicFramePr>
+            <a:graphic xmlns:a="http://schemas.openxmlformats.org/drawingml/2006/main">
+              <a:graphicData uri="http://schemas.openxmlformats.org/drawingml/2006/picture">
+                <pic:pic xmlns:pic="http://schemas.openxmlformats.org/drawingml/2006/picture">
+                  <pic:nvPicPr>
+                    <pic:cNvPr id="1" name="BMM_covers_1-5.png"/>
+                    <pic:cNvPicPr/>
+                  </pic:nvPicPr>
+                  <pic:blipFill>
+                    <a:blip r:embed="rId5">
+                      <a:extLst>
+                        <a:ext uri="{28A0092B-C50C-407E-A947-70E740481C1C}">
+                          <a14:useLocalDpi xmlns:a14="http://schemas.microsoft.com/office/drawing/2010/main" val="0"/>
+                        </a:ext>
+                      </a:extLst>
+                    </a:blip>
+                    <a:stretch>
+                      <a:fillRect/>
+                    </a:stretch>
+                  </pic:blipFill>
+                  <pic:spPr>
+                    <a:xfrm>
+                      <a:off x="0" y="0"/>
+                      <a:ext cx="4815782" cy="1848767"/>
+                    </a:xfrm>
+                    <a:prstGeom prst="rect">
+                      <a:avLst/>
+                    </a:prstGeom>
+                  </pic:spPr>
+                </pic:pic>
+              </a:graphicData>
+            </a:graphic>
+          </wp:inline>
+        </w:drawing>
+      </w:r>
+    </w:p>
+    <w:p>
+      <w:r>
+        <w:t xml:space="preserve">In short, the plot deals with three entities:  the satanic power that underlies banking and finance, the </w:t>
+      </w:r>
+      <w:r>
+        <w:t xml:space="preserve">influential human elite </w:t>
+      </w:r>
+      <w:r>
+        <w:t xml:space="preserve">who’ve made a deal with the devil </w:t>
+      </w:r>
+      <w:r>
+        <w:t>for power and money, and the police who are called in to investigate the ritualistic murder of one of these elites on October 31, 2016 (</w:t>
+      </w:r>
+      <w:r>
+        <w:t xml:space="preserve">the </w:t>
+      </w:r>
+      <w:r>
+        <w:t>Black Monday</w:t>
+      </w:r>
+      <w:r>
+        <w:t xml:space="preserve"> from which the series derives its name</w:t>
+      </w:r>
+      <w:r>
+        <w:t xml:space="preserve">).  </w:t>
+      </w:r>
+    </w:p>
+    <w:p>
+      <w:r>
+        <w:t xml:space="preserve">The </w:t>
+      </w:r>
+      <w:proofErr w:type="spellStart"/>
       <w:r>
         <w:t>s</w:t>
       </w:r>
       <w:r>
-        <w:t xml:space="preserve"> should be able to capture all the best aspects of movies and of prose simultaneously.</w:t>
-      </w:r>
-      <w:r>
-        <w:t xml:space="preserve">  Add into that the special effects that can only be done in still art (although movies are continuously closing the gap) and one seems to have an unbeatable combination.</w:t>
-      </w:r>
-      <w:r>
-        <w:t xml:space="preserve">  </w:t>
-      </w:r>
-      <w:r>
-        <w:t xml:space="preserve"> So why do novels, particularly science fiction and fantasy tales, still exist?  Obviously, the answer is ‘it’s the story stupid!’.</w:t>
-      </w:r>
-    </w:p>
-    <w:p>
-      <w:r>
-        <w:t>It seems like an obvious answer but then why is it</w:t>
+        <w:t>atantic</w:t>
+      </w:r>
+      <w:proofErr w:type="spellEnd"/>
+      <w:r>
+        <w:t xml:space="preserve"> power is mostly present by way of it</w:t>
+      </w:r>
+      <w:r>
+        <w:t xml:space="preserve">s absence; </w:t>
+      </w:r>
+      <w:r>
+        <w:t>it is never directly see</w:t>
+      </w:r>
+      <w:r>
+        <w:t xml:space="preserve">n, only occasionally discussed </w:t>
+      </w:r>
+      <w:r>
+        <w:t>and then always obliquely, but is always lurking behind each move and decision</w:t>
+      </w:r>
+      <w:r>
+        <w:t xml:space="preserve"> of the power-elite.  The </w:t>
+      </w:r>
+      <w:r>
+        <w:t xml:space="preserve">latter are </w:t>
+      </w:r>
+      <w:r>
+        <w:t xml:space="preserve">organized into </w:t>
+      </w:r>
+      <w:r>
+        <w:t xml:space="preserve">various </w:t>
+      </w:r>
+      <w:r>
+        <w:t xml:space="preserve">financial institutions called </w:t>
+      </w:r>
+      <w:r>
+        <w:t>schools (Western, Eastern, Middle-Eastern, Asian, etc.)</w:t>
+      </w:r>
+      <w:r>
+        <w:t xml:space="preserve">, each vying for wealth and control while trying to circumvent what the devil is due.  The police are mostly a non-factor </w:t>
+      </w:r>
+      <w:r>
+        <w:t xml:space="preserve">background element </w:t>
+      </w:r>
+      <w:r>
+        <w:t>except for the lone detective charged with getting to the bottom of who killed the victim and why.</w:t>
+      </w:r>
+    </w:p>
+    <w:p>
+      <w:r>
+        <w:t xml:space="preserve">The </w:t>
+      </w:r>
+      <w:r>
+        <w:t xml:space="preserve">bulk </w:t>
+      </w:r>
+      <w:r>
+        <w:t xml:space="preserve">of the action centers on </w:t>
+      </w:r>
+      <w:r>
+        <w:t xml:space="preserve">the co-joined Western and Eastern school called </w:t>
+      </w:r>
+      <w:r>
+        <w:t xml:space="preserve">the </w:t>
+      </w:r>
+      <w:proofErr w:type="spellStart"/>
+      <w:r>
+        <w:t>Caina</w:t>
+      </w:r>
+      <w:r>
+        <w:t>-Kankrin</w:t>
+      </w:r>
+      <w:proofErr w:type="spellEnd"/>
+      <w:r>
+        <w:t xml:space="preserve"> Investment Bank.  Originally </w:t>
+      </w:r>
+      <w:proofErr w:type="spellStart"/>
+      <w:r>
+        <w:t>Caina</w:t>
+      </w:r>
+      <w:proofErr w:type="spellEnd"/>
+      <w:r>
+        <w:t xml:space="preserve"> side</w:t>
+      </w:r>
+      <w:r>
+        <w:t xml:space="preserve"> was </w:t>
+      </w:r>
+      <w:r>
+        <w:t>comprised of 4 ruling families</w:t>
+      </w:r>
+      <w:r>
+        <w:t xml:space="preserve">:  </w:t>
+      </w:r>
+      <w:r>
+        <w:t xml:space="preserve">The </w:t>
+      </w:r>
+      <w:proofErr w:type="spellStart"/>
+      <w:r>
+        <w:t>Ackermans</w:t>
+      </w:r>
+      <w:proofErr w:type="spellEnd"/>
+      <w:r>
+        <w:t xml:space="preserve">, The Rothschilds, The </w:t>
+      </w:r>
+      <w:proofErr w:type="spellStart"/>
+      <w:r>
+        <w:t>Dominics</w:t>
+      </w:r>
+      <w:proofErr w:type="spellEnd"/>
+      <w:r>
+        <w:t xml:space="preserve">, and The </w:t>
+      </w:r>
+      <w:proofErr w:type="spellStart"/>
+      <w:r>
+        <w:t>Bischoffs</w:t>
+      </w:r>
+      <w:proofErr w:type="spellEnd"/>
+      <w:r>
+        <w:t>.  When the series opens we see that the crash of 1929 just starting</w:t>
+      </w:r>
+      <w:r>
+        <w:t>, complete with magical transformations on the trading floor</w:t>
+      </w:r>
+    </w:p>
+    <w:p>
+      <w:r>
+        <w:rPr>
+          <w:noProof/>
+        </w:rPr>
+        <w:lastRenderedPageBreak/>
+        <w:drawing>
+          <wp:inline distT="0" distB="0" distL="0" distR="0">
+            <wp:extent cx="3759958" cy="2527113"/>
+            <wp:effectExtent l="0" t="0" r="0" b="6985"/>
+            <wp:docPr id="11" name="Picture 11"/>
+            <wp:cNvGraphicFramePr>
+              <a:graphicFrameLocks xmlns:a="http://schemas.openxmlformats.org/drawingml/2006/main" noChangeAspect="1"/>
+            </wp:cNvGraphicFramePr>
+            <a:graphic xmlns:a="http://schemas.openxmlformats.org/drawingml/2006/main">
+              <a:graphicData uri="http://schemas.openxmlformats.org/drawingml/2006/picture">
+                <pic:pic xmlns:pic="http://schemas.openxmlformats.org/drawingml/2006/picture">
+                  <pic:nvPicPr>
+                    <pic:cNvPr id="11" name="BMM_The Big Crash.jpg"/>
+                    <pic:cNvPicPr/>
+                  </pic:nvPicPr>
+                  <pic:blipFill>
+                    <a:blip r:embed="rId6">
+                      <a:extLst>
+                        <a:ext uri="{28A0092B-C50C-407E-A947-70E740481C1C}">
+                          <a14:useLocalDpi xmlns:a14="http://schemas.microsoft.com/office/drawing/2010/main" val="0"/>
+                        </a:ext>
+                      </a:extLst>
+                    </a:blip>
+                    <a:stretch>
+                      <a:fillRect/>
+                    </a:stretch>
+                  </pic:blipFill>
+                  <pic:spPr>
+                    <a:xfrm>
+                      <a:off x="0" y="0"/>
+                      <a:ext cx="3765912" cy="2531115"/>
+                    </a:xfrm>
+                    <a:prstGeom prst="rect">
+                      <a:avLst/>
+                    </a:prstGeom>
+                  </pic:spPr>
+                </pic:pic>
+              </a:graphicData>
+            </a:graphic>
+          </wp:inline>
+        </w:drawing>
+      </w:r>
+    </w:p>
+    <w:p>
+      <w:r>
+        <w:t>The initial panic and mayhem are shortly followed by a far more sinister outcome.  It seems that when the crash comes</w:t>
+      </w:r>
+      <w:r>
+        <w:t xml:space="preserve"> (i.e. the devil is getting his due)</w:t>
+      </w:r>
+      <w:r>
+        <w:t xml:space="preserve">, the person left holding the ‘Stone Chair’ must be sacrificed by the other families.  The reader is then treated to a ritualistic murder of Charles Ackerman at the hands of Milton Rothschild while Raymond Dominic and J.W. Bischoff watch.  </w:t>
+      </w:r>
+    </w:p>
+    <w:p>
+      <w:r>
+        <w:t xml:space="preserve">Hickman employs his usual non-sequential storytelling technique to gradually reveal that the </w:t>
+      </w:r>
+      <w:proofErr w:type="spellStart"/>
+      <w:r>
+        <w:t>Caina</w:t>
+      </w:r>
+      <w:proofErr w:type="spellEnd"/>
+      <w:r>
+        <w:t xml:space="preserve"> investment house, </w:t>
+      </w:r>
+      <w:r>
+        <w:t xml:space="preserve">seeking a way </w:t>
+      </w:r>
+      <w:r>
+        <w:t xml:space="preserve">to free itself of the Stone Chair sacrifice, </w:t>
+      </w:r>
+      <w:r>
+        <w:t xml:space="preserve">coerces a </w:t>
+      </w:r>
+      <w:r>
+        <w:t>merge</w:t>
+      </w:r>
+      <w:r>
+        <w:t>r</w:t>
+      </w:r>
+      <w:r>
+        <w:t xml:space="preserve"> with the </w:t>
+      </w:r>
+      <w:r>
+        <w:t xml:space="preserve">Eastern School, the </w:t>
+      </w:r>
+      <w:r>
+        <w:t xml:space="preserve">Russian </w:t>
+      </w:r>
+      <w:proofErr w:type="spellStart"/>
+      <w:r>
+        <w:t>Kankrin</w:t>
+      </w:r>
+      <w:proofErr w:type="spellEnd"/>
+      <w:r>
+        <w:t xml:space="preserve"> financial institution</w:t>
+      </w:r>
+      <w:r>
+        <w:t>,</w:t>
+      </w:r>
+      <w:r>
+        <w:t xml:space="preserve"> </w:t>
+      </w:r>
+      <w:r>
+        <w:t xml:space="preserve">on the eve of the collapse of the Soviet Union.  This merger forces the Stone Chair into </w:t>
+      </w:r>
+      <w:proofErr w:type="spellStart"/>
+      <w:r>
+        <w:t>Kankrin’s</w:t>
+      </w:r>
+      <w:proofErr w:type="spellEnd"/>
+      <w:r>
+        <w:t xml:space="preserve"> control but sets the two </w:t>
+      </w:r>
+      <w:r>
+        <w:t xml:space="preserve">halves </w:t>
+      </w:r>
+      <w:r>
+        <w:t xml:space="preserve">into </w:t>
+      </w:r>
+      <w:r>
+        <w:t>conflict (their wheels turn in opposite ways – see the following figure).</w:t>
+      </w:r>
+    </w:p>
+    <w:p>
+      <w:r>
+        <w:rPr>
+          <w:noProof/>
+        </w:rPr>
+        <w:lastRenderedPageBreak/>
+        <w:drawing>
+          <wp:inline distT="0" distB="0" distL="0" distR="0" wp14:anchorId="2E94DE7C" wp14:editId="2027F98A">
+            <wp:extent cx="2612136" cy="3986784"/>
+            <wp:effectExtent l="0" t="0" r="0" b="0"/>
+            <wp:docPr id="8" name="Picture 8"/>
+            <wp:cNvGraphicFramePr>
+              <a:graphicFrameLocks xmlns:a="http://schemas.openxmlformats.org/drawingml/2006/main" noChangeAspect="1"/>
+            </wp:cNvGraphicFramePr>
+            <a:graphic xmlns:a="http://schemas.openxmlformats.org/drawingml/2006/main">
+              <a:graphicData uri="http://schemas.openxmlformats.org/drawingml/2006/picture">
+                <pic:pic xmlns:pic="http://schemas.openxmlformats.org/drawingml/2006/picture">
+                  <pic:nvPicPr>
+                    <pic:cNvPr id="8" name="BMM_The Two Banks.jpg"/>
+                    <pic:cNvPicPr/>
+                  </pic:nvPicPr>
+                  <pic:blipFill>
+                    <a:blip r:embed="rId7" cstate="print">
+                      <a:extLst>
+                        <a:ext uri="{28A0092B-C50C-407E-A947-70E740481C1C}">
+                          <a14:useLocalDpi xmlns:a14="http://schemas.microsoft.com/office/drawing/2010/main" val="0"/>
+                        </a:ext>
+                      </a:extLst>
+                    </a:blip>
+                    <a:stretch>
+                      <a:fillRect/>
+                    </a:stretch>
+                  </pic:blipFill>
+                  <pic:spPr>
+                    <a:xfrm>
+                      <a:off x="0" y="0"/>
+                      <a:ext cx="2612136" cy="3986784"/>
+                    </a:xfrm>
+                    <a:prstGeom prst="rect">
+                      <a:avLst/>
+                    </a:prstGeom>
+                  </pic:spPr>
+                </pic:pic>
+              </a:graphicData>
+            </a:graphic>
+          </wp:inline>
+        </w:drawing>
+      </w:r>
+    </w:p>
+    <w:p>
+      <w:r>
+        <w:t xml:space="preserve">Years later, some, </w:t>
+      </w:r>
+      <w:proofErr w:type="gramStart"/>
+      <w:r>
+        <w:t>as yet</w:t>
+      </w:r>
+      <w:proofErr w:type="gramEnd"/>
+      <w:r>
+        <w:t xml:space="preserve">, unrevealed hostility arising from the merger leads to the </w:t>
+      </w:r>
+      <w:r>
+        <w:t xml:space="preserve">murder </w:t>
+      </w:r>
+      <w:r>
+        <w:t>of</w:t>
+      </w:r>
+      <w:r>
+        <w:t xml:space="preserve"> </w:t>
+      </w:r>
+      <w:r>
+        <w:t xml:space="preserve">Daniel Rothschild, </w:t>
+      </w:r>
+      <w:r>
+        <w:t xml:space="preserve">grandson of Milton Rothschild, and </w:t>
+      </w:r>
+      <w:r>
+        <w:t>holder of the</w:t>
+      </w:r>
+      <w:r>
+        <w:t xml:space="preserve"> Ascendant Seat, which affords the holder con</w:t>
+      </w:r>
+      <w:r>
+        <w:t xml:space="preserve">trol of </w:t>
+      </w:r>
+      <w:proofErr w:type="spellStart"/>
+      <w:r>
+        <w:t>Caina-Kankrin</w:t>
+      </w:r>
+      <w:proofErr w:type="spellEnd"/>
+      <w:r>
+        <w:t xml:space="preserve">.  His murderer, a member of the original Russian </w:t>
+      </w:r>
+      <w:proofErr w:type="spellStart"/>
+      <w:r>
+        <w:t>Kankrin</w:t>
+      </w:r>
+      <w:proofErr w:type="spellEnd"/>
+      <w:r>
+        <w:t xml:space="preserve"> cadre</w:t>
+      </w:r>
+      <w:r>
+        <w:t xml:space="preserve"> and a current holder of the Stone Chair</w:t>
+      </w:r>
+      <w:r>
+        <w:t xml:space="preserve">, </w:t>
+      </w:r>
+      <w:r>
+        <w:t>not only takes no steps in coverin</w:t>
+      </w:r>
+      <w:r>
+        <w:t>g</w:t>
+      </w:r>
+      <w:r>
+        <w:t xml:space="preserve"> his tracks but he also </w:t>
+      </w:r>
+      <w:r>
+        <w:t>position</w:t>
+      </w:r>
+      <w:r>
+        <w:t>s the dead body as a clue for the police.</w:t>
+      </w:r>
+      <w:r>
+        <w:t xml:space="preserve"> </w:t>
+      </w:r>
+    </w:p>
+    <w:p>
+      <w:r>
+        <w:rPr>
+          <w:noProof/>
+        </w:rPr>
+        <w:lastRenderedPageBreak/>
+        <w:drawing>
+          <wp:inline distT="0" distB="0" distL="0" distR="0" wp14:anchorId="3D53BF50" wp14:editId="50DF3CC0">
+            <wp:extent cx="2612136" cy="3444240"/>
+            <wp:effectExtent l="0" t="0" r="0" b="3810"/>
+            <wp:docPr id="7" name="Picture 7"/>
+            <wp:cNvGraphicFramePr>
+              <a:graphicFrameLocks xmlns:a="http://schemas.openxmlformats.org/drawingml/2006/main" noChangeAspect="1"/>
+            </wp:cNvGraphicFramePr>
+            <a:graphic xmlns:a="http://schemas.openxmlformats.org/drawingml/2006/main">
+              <a:graphicData uri="http://schemas.openxmlformats.org/drawingml/2006/picture">
+                <pic:pic xmlns:pic="http://schemas.openxmlformats.org/drawingml/2006/picture">
+                  <pic:nvPicPr>
+                    <pic:cNvPr id="7" name="BMM_Rothchild Murder.jpg"/>
+                    <pic:cNvPicPr/>
+                  </pic:nvPicPr>
+                  <pic:blipFill>
+                    <a:blip r:embed="rId8" cstate="print">
+                      <a:extLst>
+                        <a:ext uri="{28A0092B-C50C-407E-A947-70E740481C1C}">
+                          <a14:useLocalDpi xmlns:a14="http://schemas.microsoft.com/office/drawing/2010/main" val="0"/>
+                        </a:ext>
+                      </a:extLst>
+                    </a:blip>
+                    <a:stretch>
+                      <a:fillRect/>
+                    </a:stretch>
+                  </pic:blipFill>
+                  <pic:spPr>
+                    <a:xfrm>
+                      <a:off x="0" y="0"/>
+                      <a:ext cx="2612136" cy="3444240"/>
+                    </a:xfrm>
+                    <a:prstGeom prst="rect">
+                      <a:avLst/>
+                    </a:prstGeom>
+                  </pic:spPr>
+                </pic:pic>
+              </a:graphicData>
+            </a:graphic>
+          </wp:inline>
+        </w:drawing>
+      </w:r>
+    </w:p>
+    <w:p>
+      <w:r>
+        <w:t xml:space="preserve">It so happens that the </w:t>
+      </w:r>
+      <w:r>
+        <w:t xml:space="preserve">officer </w:t>
+      </w:r>
+      <w:r>
+        <w:t>assigned to the case</w:t>
+      </w:r>
+      <w:r>
+        <w:t>, one Detective Dumas,</w:t>
+      </w:r>
+      <w:r>
+        <w:t xml:space="preserve"> is intuitive, clever, and possibly psychically </w:t>
+      </w:r>
+      <w:r>
+        <w:t>enabled.  He quickly realizes not only that the body has been positioned like the arms of the clock but also the significance of the time indicated.</w:t>
+      </w:r>
+    </w:p>
+    <w:p>
+      <w:r>
+        <w:rPr>
+          <w:noProof/>
+        </w:rPr>
+        <w:drawing>
+          <wp:inline distT="0" distB="0" distL="0" distR="0">
+            <wp:extent cx="5715000" cy="1892808"/>
+            <wp:effectExtent l="0" t="0" r="0" b="0"/>
+            <wp:docPr id="2" name="Picture 2"/>
+            <wp:cNvGraphicFramePr>
+              <a:graphicFrameLocks xmlns:a="http://schemas.openxmlformats.org/drawingml/2006/main" noChangeAspect="1"/>
+            </wp:cNvGraphicFramePr>
+            <a:graphic xmlns:a="http://schemas.openxmlformats.org/drawingml/2006/main">
+              <a:graphicData uri="http://schemas.openxmlformats.org/drawingml/2006/picture">
+                <pic:pic xmlns:pic="http://schemas.openxmlformats.org/drawingml/2006/picture">
+                  <pic:nvPicPr>
+                    <pic:cNvPr id="2" name="BMM_Clever Dumas.jpg"/>
+                    <pic:cNvPicPr/>
+                  </pic:nvPicPr>
+                  <pic:blipFill>
+                    <a:blip r:embed="rId9" cstate="print">
+                      <a:extLst>
+                        <a:ext uri="{28A0092B-C50C-407E-A947-70E740481C1C}">
+                          <a14:useLocalDpi xmlns:a14="http://schemas.microsoft.com/office/drawing/2010/main" val="0"/>
+                        </a:ext>
+                      </a:extLst>
+                    </a:blip>
+                    <a:stretch>
+                      <a:fillRect/>
+                    </a:stretch>
+                  </pic:blipFill>
+                  <pic:spPr>
+                    <a:xfrm>
+                      <a:off x="0" y="0"/>
+                      <a:ext cx="5715000" cy="1892808"/>
+                    </a:xfrm>
+                    <a:prstGeom prst="rect">
+                      <a:avLst/>
+                    </a:prstGeom>
+                  </pic:spPr>
+                </pic:pic>
+              </a:graphicData>
+            </a:graphic>
+          </wp:inline>
+        </w:drawing>
+      </w:r>
+    </w:p>
+    <w:p>
+      <w:r>
+        <w:t>This set of events positions Dumas to begin t</w:t>
+      </w:r>
+      <w:r>
+        <w:t xml:space="preserve">o investigate </w:t>
+      </w:r>
+      <w:proofErr w:type="spellStart"/>
+      <w:r>
+        <w:t>Caina-Kankrin</w:t>
+      </w:r>
+      <w:proofErr w:type="spellEnd"/>
+      <w:r>
+        <w:t xml:space="preserve">, a task he is aided in by the assistance and consultation of </w:t>
+      </w:r>
+      <w:r>
+        <w:t>Dr. Gaddis</w:t>
+      </w:r>
+      <w:r>
+        <w:t xml:space="preserve">, Professor of Economics at </w:t>
+      </w:r>
+      <w:r>
+        <w:t>Fordham</w:t>
+      </w:r>
+      <w:r>
+        <w:t xml:space="preserve">.  Like an episode of Colombo, the identity of the murderer is not really in question.  The real trick is the motive for the crime and </w:t>
+      </w:r>
+      <w:proofErr w:type="gramStart"/>
+      <w:r>
+        <w:t>whether or not</w:t>
+      </w:r>
+      <w:proofErr w:type="gramEnd"/>
+      <w:r>
+        <w:t xml:space="preserve"> Dumas will be able to extract justice.</w:t>
+      </w:r>
+    </w:p>
+    <w:p>
+      <w:r>
+        <w:t xml:space="preserve">The drama and tension of The Black Monday Murders derives mostly from the internal family dynamic in </w:t>
+      </w:r>
+      <w:proofErr w:type="spellStart"/>
+      <w:r>
+        <w:t>Caina-Kankrin</w:t>
+      </w:r>
+      <w:proofErr w:type="spellEnd"/>
+      <w:r>
+        <w:t xml:space="preserve">.  </w:t>
+      </w:r>
+      <w:proofErr w:type="gramStart"/>
+      <w:r>
+        <w:t>In particular, old</w:t>
+      </w:r>
+      <w:proofErr w:type="gramEnd"/>
+      <w:r>
+        <w:t xml:space="preserve"> grudges between the various original families</w:t>
+      </w:r>
+      <w:r>
+        <w:t xml:space="preserve"> and </w:t>
+      </w:r>
+      <w:r>
+        <w:t xml:space="preserve">between the </w:t>
+      </w:r>
+      <w:proofErr w:type="spellStart"/>
+      <w:r>
+        <w:t>Caina</w:t>
+      </w:r>
+      <w:proofErr w:type="spellEnd"/>
+      <w:r>
+        <w:t xml:space="preserve"> and </w:t>
+      </w:r>
+      <w:proofErr w:type="spellStart"/>
+      <w:r>
+        <w:t>Kankrin</w:t>
+      </w:r>
+      <w:proofErr w:type="spellEnd"/>
+      <w:r>
+        <w:t xml:space="preserve"> pieces, and </w:t>
+      </w:r>
+      <w:r>
+        <w:t xml:space="preserve">conflict of values </w:t>
+      </w:r>
+      <w:r>
+        <w:t>between the old ways of evil and an emerging sentiment to do good with all that money</w:t>
+      </w:r>
+      <w:r>
+        <w:t xml:space="preserve"> form the </w:t>
+      </w:r>
+      <w:r>
+        <w:t xml:space="preserve">dynamic interplay. </w:t>
+      </w:r>
+    </w:p>
+    <w:p>
+      <w:r>
+        <w:lastRenderedPageBreak/>
+        <w:t>Visually, the use of color and line style sets an oppressive mood well-suited to the conspiratorial framework of the tale.  Design elements common to Hickman tales also tend to show up including stylistic alphabets and languages, presumably of his own making</w:t>
+      </w:r>
+    </w:p>
+    <w:p>
+      <w:r>
+        <w:t xml:space="preserve"> </w:t>
+      </w:r>
+      <w:r>
+        <w:rPr>
+          <w:noProof/>
+        </w:rPr>
+        <w:drawing>
+          <wp:inline distT="0" distB="0" distL="0" distR="0" wp14:anchorId="4642020E" wp14:editId="6D55B5EA">
+            <wp:extent cx="2612136" cy="3459480"/>
+            <wp:effectExtent l="0" t="0" r="0" b="7620"/>
+            <wp:docPr id="5" name="Picture 5"/>
+            <wp:cNvGraphicFramePr>
+              <a:graphicFrameLocks xmlns:a="http://schemas.openxmlformats.org/drawingml/2006/main" noChangeAspect="1"/>
+            </wp:cNvGraphicFramePr>
+            <a:graphic xmlns:a="http://schemas.openxmlformats.org/drawingml/2006/main">
+              <a:graphicData uri="http://schemas.openxmlformats.org/drawingml/2006/picture">
+                <pic:pic xmlns:pic="http://schemas.openxmlformats.org/drawingml/2006/picture">
+                  <pic:nvPicPr>
+                    <pic:cNvPr id="5" name="BMM_Timing is Everything.jpg"/>
+                    <pic:cNvPicPr/>
+                  </pic:nvPicPr>
+                  <pic:blipFill>
+                    <a:blip r:embed="rId10" cstate="print">
+                      <a:extLst>
+                        <a:ext uri="{28A0092B-C50C-407E-A947-70E740481C1C}">
+                          <a14:useLocalDpi xmlns:a14="http://schemas.microsoft.com/office/drawing/2010/main" val="0"/>
+                        </a:ext>
+                      </a:extLst>
+                    </a:blip>
+                    <a:stretch>
+                      <a:fillRect/>
+                    </a:stretch>
+                  </pic:blipFill>
+                  <pic:spPr>
+                    <a:xfrm>
+                      <a:off x="0" y="0"/>
+                      <a:ext cx="2612136" cy="3459480"/>
+                    </a:xfrm>
+                    <a:prstGeom prst="rect">
+                      <a:avLst/>
+                    </a:prstGeom>
+                  </pic:spPr>
+                </pic:pic>
+              </a:graphicData>
+            </a:graphic>
+          </wp:inline>
+        </w:drawing>
+      </w:r>
+    </w:p>
+    <w:p>
+      <w:r>
+        <w:t xml:space="preserve">and a presentation of magical beings in monochromatic ways.  Consider, for example, the many faces of the Rothschild familiar </w:t>
+      </w:r>
+      <w:hyperlink r:id="rId11" w:history="1">
+        <w:proofErr w:type="spellStart"/>
+        <w:r>
+          <w:rPr>
+            <w:rStyle w:val="Hyperlink"/>
+          </w:rPr>
+          <w:t>Abbadon</w:t>
+        </w:r>
+        <w:proofErr w:type="spellEnd"/>
+      </w:hyperlink>
+      <w:r>
+        <w:t xml:space="preserve"> (‘affectionately’ called Abby) through the various epochs visited in the story.</w:t>
+      </w:r>
+    </w:p>
+    <w:p>
+      <w:r>
+        <w:rPr>
+          <w:noProof/>
+        </w:rPr>
+        <w:drawing>
+          <wp:inline distT="0" distB="0" distL="0" distR="0" wp14:anchorId="17151C4E" wp14:editId="1FEB9F40">
+            <wp:extent cx="3330054" cy="2587884"/>
+            <wp:effectExtent l="0" t="0" r="3810" b="3175"/>
+            <wp:docPr id="9" name="Picture 9"/>
+            <wp:cNvGraphicFramePr>
+              <a:graphicFrameLocks xmlns:a="http://schemas.openxmlformats.org/drawingml/2006/main" noChangeAspect="1"/>
+            </wp:cNvGraphicFramePr>
+            <a:graphic xmlns:a="http://schemas.openxmlformats.org/drawingml/2006/main">
+              <a:graphicData uri="http://schemas.openxmlformats.org/drawingml/2006/picture">
+                <pic:pic xmlns:pic="http://schemas.openxmlformats.org/drawingml/2006/picture">
+                  <pic:nvPicPr>
+                    <pic:cNvPr id="9" name="BMM_The Many Faces of Abby.jpg"/>
+                    <pic:cNvPicPr/>
+                  </pic:nvPicPr>
+                  <pic:blipFill>
+                    <a:blip r:embed="rId12" cstate="print">
+                      <a:extLst>
+                        <a:ext uri="{28A0092B-C50C-407E-A947-70E740481C1C}">
+                          <a14:useLocalDpi xmlns:a14="http://schemas.microsoft.com/office/drawing/2010/main" val="0"/>
+                        </a:ext>
+                      </a:extLst>
+                    </a:blip>
+                    <a:stretch>
+                      <a:fillRect/>
+                    </a:stretch>
+                  </pic:blipFill>
+                  <pic:spPr>
+                    <a:xfrm>
+                      <a:off x="0" y="0"/>
+                      <a:ext cx="3338656" cy="2594569"/>
+                    </a:xfrm>
+                    <a:prstGeom prst="rect">
+                      <a:avLst/>
+                    </a:prstGeom>
+                  </pic:spPr>
+                </pic:pic>
+              </a:graphicData>
+            </a:graphic>
+          </wp:inline>
+        </w:drawing>
+      </w:r>
+    </w:p>
+    <w:p>
+      <w:r>
+        <w:t>Abby seems quite comfortable transitioning from a 1920s flapper style, thru a 1950s harridan ensemble and 1980s new wave look, to a 2010s</w:t>
+      </w:r>
+      <w:r>
+        <w:t xml:space="preserve"> ‘lesbian chic’ (starting on the left and moving counterclockwise)</w:t>
+      </w:r>
+      <w:r>
+        <w:t xml:space="preserve">, allowing to always work her evil while looking her best.  </w:t>
+      </w:r>
+    </w:p>
+    <w:p>
+      <w:r>
+        <w:lastRenderedPageBreak/>
+        <w:t xml:space="preserve">Hickman’s dialog is also on point.  Consider this exchange between Professor </w:t>
+      </w:r>
+      <w:r>
+        <w:t>Gaddis</w:t>
+      </w:r>
+      <w:r>
+        <w:t xml:space="preserve"> and Detective Dumas as the former tries to explain to the latter why ‘money’ is so bad </w:t>
+      </w:r>
+      <w:r>
+        <w:t xml:space="preserve"> </w:t>
+      </w:r>
+      <w:r>
+        <w:t xml:space="preserve"> </w:t>
+      </w:r>
+    </w:p>
+    <w:p>
+      <w:r>
+        <w:rPr>
+          <w:noProof/>
+        </w:rPr>
+        <w:drawing>
+          <wp:inline distT="0" distB="0" distL="0" distR="0" wp14:anchorId="5E536F56" wp14:editId="41E32F67">
+            <wp:extent cx="2612136" cy="2987040"/>
+            <wp:effectExtent l="0" t="0" r="0" b="3810"/>
+            <wp:docPr id="6" name="Picture 6"/>
+            <wp:cNvGraphicFramePr>
+              <a:graphicFrameLocks xmlns:a="http://schemas.openxmlformats.org/drawingml/2006/main" noChangeAspect="1"/>
+            </wp:cNvGraphicFramePr>
+            <a:graphic xmlns:a="http://schemas.openxmlformats.org/drawingml/2006/main">
+              <a:graphicData uri="http://schemas.openxmlformats.org/drawingml/2006/picture">
+                <pic:pic xmlns:pic="http://schemas.openxmlformats.org/drawingml/2006/picture">
+                  <pic:nvPicPr>
+                    <pic:cNvPr id="6" name="BMM_Its About the Money.jpg"/>
+                    <pic:cNvPicPr/>
+                  </pic:nvPicPr>
+                  <pic:blipFill>
+                    <a:blip r:embed="rId13" cstate="print">
+                      <a:extLst>
+                        <a:ext uri="{28A0092B-C50C-407E-A947-70E740481C1C}">
+                          <a14:useLocalDpi xmlns:a14="http://schemas.microsoft.com/office/drawing/2010/main" val="0"/>
+                        </a:ext>
+                      </a:extLst>
+                    </a:blip>
+                    <a:stretch>
+                      <a:fillRect/>
+                    </a:stretch>
+                  </pic:blipFill>
+                  <pic:spPr>
+                    <a:xfrm>
+                      <a:off x="0" y="0"/>
+                      <a:ext cx="2612136" cy="2987040"/>
+                    </a:xfrm>
+                    <a:prstGeom prst="rect">
+                      <a:avLst/>
+                    </a:prstGeom>
+                  </pic:spPr>
+                </pic:pic>
+              </a:graphicData>
+            </a:graphic>
+          </wp:inline>
+        </w:drawing>
+      </w:r>
+    </w:p>
+    <w:p>
+      <w:r>
+        <w:t xml:space="preserve">Additional touches add </w:t>
+      </w:r>
+      <w:r>
+        <w:t xml:space="preserve">to </w:t>
+      </w:r>
+      <w:r>
+        <w:t xml:space="preserve">the verisimilitude, including historic </w:t>
+      </w:r>
+      <w:r>
+        <w:t>recounts</w:t>
+      </w:r>
+      <w:r>
+        <w:t xml:space="preserve"> </w:t>
+      </w:r>
+      <w:r>
+        <w:t>that lend a</w:t>
+      </w:r>
+      <w:r>
+        <w:t xml:space="preserve">n </w:t>
+      </w:r>
+      <w:proofErr w:type="gramStart"/>
+      <w:r>
+        <w:t xml:space="preserve">archaeological </w:t>
+      </w:r>
+      <w:r>
+        <w:t xml:space="preserve"> background</w:t>
+      </w:r>
+      <w:proofErr w:type="gramEnd"/>
+      <w:r>
+        <w:t xml:space="preserve"> to the mysterious</w:t>
+      </w:r>
+      <w:r>
+        <w:t xml:space="preserve"> </w:t>
+      </w:r>
+      <w:r>
+        <w:t xml:space="preserve">language so integral to </w:t>
+      </w:r>
+      <w:r>
+        <w:t xml:space="preserve">the satanic influence of </w:t>
+      </w:r>
+      <w:hyperlink r:id="rId14" w:history="1">
+        <w:r>
+          <w:rPr>
+            <w:rStyle w:val="Hyperlink"/>
+          </w:rPr>
+          <w:t>Mammon</w:t>
+        </w:r>
+      </w:hyperlink>
+      <w:r>
+        <w:t xml:space="preserve"> </w:t>
+      </w:r>
+      <w:r>
+        <w:t xml:space="preserve">in the </w:t>
+      </w:r>
+      <w:r>
+        <w:t>story</w:t>
+      </w:r>
+    </w:p>
+    <w:p>
+      <w:r>
+        <w:rPr>
+          <w:noProof/>
+        </w:rPr>
+        <w:drawing>
+          <wp:inline distT="0" distB="0" distL="0" distR="0">
+            <wp:extent cx="2612136" cy="1828800"/>
+            <wp:effectExtent l="0" t="0" r="0" b="0"/>
+            <wp:docPr id="4" name="Picture 4"/>
+            <wp:cNvGraphicFramePr>
+              <a:graphicFrameLocks xmlns:a="http://schemas.openxmlformats.org/drawingml/2006/main" noChangeAspect="1"/>
+            </wp:cNvGraphicFramePr>
+            <a:graphic xmlns:a="http://schemas.openxmlformats.org/drawingml/2006/main">
+              <a:graphicData uri="http://schemas.openxmlformats.org/drawingml/2006/picture">
+                <pic:pic xmlns:pic="http://schemas.openxmlformats.org/drawingml/2006/picture">
+                  <pic:nvPicPr>
+                    <pic:cNvPr id="4" name="BMM_The Primordial Language.jpg"/>
+                    <pic:cNvPicPr/>
+                  </pic:nvPicPr>
+                  <pic:blipFill>
+                    <a:blip r:embed="rId15" cstate="print">
+                      <a:extLst>
+                        <a:ext uri="{28A0092B-C50C-407E-A947-70E740481C1C}">
+                          <a14:useLocalDpi xmlns:a14="http://schemas.microsoft.com/office/drawing/2010/main" val="0"/>
+                        </a:ext>
+                      </a:extLst>
+                    </a:blip>
+                    <a:stretch>
+                      <a:fillRect/>
+                    </a:stretch>
+                  </pic:blipFill>
+                  <pic:spPr>
+                    <a:xfrm>
+                      <a:off x="0" y="0"/>
+                      <a:ext cx="2612136" cy="1828800"/>
+                    </a:xfrm>
+                    <a:prstGeom prst="rect">
+                      <a:avLst/>
+                    </a:prstGeom>
+                  </pic:spPr>
+                </pic:pic>
+              </a:graphicData>
+            </a:graphic>
+          </wp:inline>
+        </w:drawing>
+      </w:r>
+    </w:p>
+    <w:p>
+      <w:r>
+        <w:t xml:space="preserve">and </w:t>
+      </w:r>
+      <w:r>
+        <w:t xml:space="preserve">narrative </w:t>
+      </w:r>
+      <w:r>
+        <w:t xml:space="preserve">support </w:t>
+      </w:r>
+      <w:r>
+        <w:t>devices</w:t>
+      </w:r>
+      <w:r>
+        <w:t xml:space="preserve">, like </w:t>
+      </w:r>
+      <w:r>
+        <w:t xml:space="preserve">the </w:t>
+      </w:r>
+      <w:r>
+        <w:t>written transcripts</w:t>
+      </w:r>
+      <w:r>
+        <w:t xml:space="preserve"> of a meeting</w:t>
       </w:r>
       <w:bookmarkStart w:id="0" w:name="_GoBack"/>
       <w:bookmarkEnd w:id="0"/>
       <w:r>
-        <w:t>Creative Team: Jonathan Hickman and Tomm Coker</w:t>
-      </w:r>
-    </w:p>
-    <w:p/>
-    <w:p>
-      <w:r>
-        <w:t>Detective Dumas</w:t>
-      </w:r>
-    </w:p>
-    <w:p>
-      <w:r>
-        <w:t xml:space="preserve">Dr. Gaddis of Fordham </w:t>
-      </w:r>
-    </w:p>
-    <w:p>
-      <w:r>
-        <w:t>Caina Bank</w:t>
-      </w:r>
-    </w:p>
-    <w:p>
-      <w:r>
-        <w:t>Kankrin Bank</w:t>
-      </w:r>
-    </w:p>
-    <w:p>
-      <w:r>
-        <w:tab/>
-        <w:t>Earth | The Judge … Kozlov</w:t>
-      </w:r>
-    </w:p>
-    <w:p>
-      <w:r>
-        <w:tab/>
-        <w:t>Man | The Body … Malkin</w:t>
-      </w:r>
-    </w:p>
-    <w:p>
-      <w:r>
-        <w:tab/>
-        <w:t>Sky | The Executioner … Eresko</w:t>
+        <w:t xml:space="preserve"> between the </w:t>
+      </w:r>
+      <w:proofErr w:type="spellStart"/>
+      <w:r>
+        <w:t>Caina-Kankrin</w:t>
+      </w:r>
+      <w:proofErr w:type="spellEnd"/>
+      <w:r>
+        <w:t xml:space="preserve"> member</w:t>
+      </w:r>
+      <w:r>
+        <w:t>,</w:t>
+      </w:r>
+      <w:r>
+        <w:t xml:space="preserve"> Victor </w:t>
+      </w:r>
+      <w:proofErr w:type="spellStart"/>
+      <w:r>
+        <w:t>Eresko</w:t>
+      </w:r>
+      <w:proofErr w:type="spellEnd"/>
+      <w:r>
+        <w:t>,</w:t>
+      </w:r>
+      <w:r>
+        <w:t xml:space="preserve"> and his corporate lawyer, Andrew Wright</w:t>
+      </w:r>
+      <w:r>
+        <w:t>, where redaction leads to revelation</w:t>
+      </w:r>
+    </w:p>
+    <w:p>
+      <w:r>
+        <w:rPr>
+          <w:noProof/>
+        </w:rPr>
+        <w:lastRenderedPageBreak/>
+        <w:drawing>
+          <wp:inline distT="0" distB="0" distL="0" distR="0">
+            <wp:extent cx="5486400" cy="5522976"/>
+            <wp:effectExtent l="0" t="0" r="0" b="1905"/>
+            <wp:docPr id="12" name="Picture 12"/>
+            <wp:cNvGraphicFramePr>
+              <a:graphicFrameLocks xmlns:a="http://schemas.openxmlformats.org/drawingml/2006/main" noChangeAspect="1"/>
+            </wp:cNvGraphicFramePr>
+            <a:graphic xmlns:a="http://schemas.openxmlformats.org/drawingml/2006/main">
+              <a:graphicData uri="http://schemas.openxmlformats.org/drawingml/2006/picture">
+                <pic:pic xmlns:pic="http://schemas.openxmlformats.org/drawingml/2006/picture">
+                  <pic:nvPicPr>
+                    <pic:cNvPr id="12" name="BMM_Eresko lawyer transcript.jpg"/>
+                    <pic:cNvPicPr/>
+                  </pic:nvPicPr>
+                  <pic:blipFill>
+                    <a:blip r:embed="rId16" cstate="print">
+                      <a:extLst>
+                        <a:ext uri="{28A0092B-C50C-407E-A947-70E740481C1C}">
+                          <a14:useLocalDpi xmlns:a14="http://schemas.microsoft.com/office/drawing/2010/main" val="0"/>
+                        </a:ext>
+                      </a:extLst>
+                    </a:blip>
+                    <a:stretch>
+                      <a:fillRect/>
+                    </a:stretch>
+                  </pic:blipFill>
+                  <pic:spPr>
+                    <a:xfrm>
+                      <a:off x="0" y="0"/>
+                      <a:ext cx="5486400" cy="5522976"/>
+                    </a:xfrm>
+                    <a:prstGeom prst="rect">
+                      <a:avLst/>
+                    </a:prstGeom>
+                  </pic:spPr>
+                </pic:pic>
+              </a:graphicData>
+            </a:graphic>
+          </wp:inline>
+        </w:drawing>
+      </w:r>
+    </w:p>
+    <w:p>
+      <w:r>
+        <w:t xml:space="preserve">I’ll close with some personal observations.  First, this work seems strongly inspired in its narrative construction by the Watchmen; </w:t>
+      </w:r>
+      <w:r>
+        <w:t>specifically</w:t>
+      </w:r>
+      <w:r>
+        <w:t xml:space="preserve">, the presences of many pages of ‘textual’ material (transcripts, police reports, excerpts from diaries, etc.).  Second, there is a distinct overlap to earlier conspiratorial works, primarily the </w:t>
+      </w:r>
+      <w:r>
+        <w:rPr>
+          <w:i/>
+        </w:rPr>
+        <w:t>Illuminatus Trilogy</w:t>
+      </w:r>
+      <w:r>
+        <w:t xml:space="preserve">, although this work treats the subject matter </w:t>
+      </w:r>
+      <w:r>
+        <w:t xml:space="preserve">of a vast conspiracy </w:t>
+      </w:r>
+      <w:r>
+        <w:t xml:space="preserve">with a lot more reverence and seriousness.  Finally, whether </w:t>
+      </w:r>
+      <w:r>
+        <w:rPr>
+          <w:i/>
+        </w:rPr>
+        <w:t>The Black Monday Murders</w:t>
+      </w:r>
+      <w:r>
+        <w:t xml:space="preserve"> turn out to be a financial success or not, it is an excellent example of how putting story first makes for an entertaining product.</w:t>
       </w:r>
     </w:p>
     <w:p/>
@@ -94,7 +1248,7 @@
 </file>
 
 <file path=word/styles.xml><?xml version="1.0" encoding="utf-8"?>
-<w:styles xmlns:mc="http://schemas.openxmlformats.org/markup-compatibility/2006" xmlns:r="http://schemas.openxmlformats.org/officeDocument/2006/relationships" xmlns:w="http://schemas.openxmlformats.org/wordprocessingml/2006/main" xmlns:w14="http://schemas.microsoft.com/office/word/2010/wordml" xmlns:w15="http://schemas.microsoft.com/office/word/2012/wordml" xmlns:w16se="http://schemas.microsoft.com/office/word/2015/wordml/symex" mc:Ignorable="w14 w15 w16se">
+<w:styles xmlns:mc="http://schemas.openxmlformats.org/markup-compatibility/2006" xmlns:r="http://schemas.openxmlformats.org/officeDocument/2006/relationships" xmlns:w="http://schemas.openxmlformats.org/wordprocessingml/2006/main" xmlns:w14="http://schemas.microsoft.com/office/word/2010/wordml" xmlns:w15="http://schemas.microsoft.com/office/word/2012/wordml" xmlns:w16cid="http://schemas.microsoft.com/office/word/2016/wordml/cid" xmlns:w16se="http://schemas.microsoft.com/office/word/2015/wordml/symex" mc:Ignorable="w14 w15 w16se w16cid">
   <w:docDefaults>
     <w:rPrDefault>
       <w:rPr>
@@ -110,7 +1264,7 @@
       </w:pPr>
     </w:pPrDefault>
   </w:docDefaults>
-  <w:latentStyles w:defLockedState="0" w:defUIPriority="99" w:defSemiHidden="0" w:defUnhideWhenUsed="0" w:defQFormat="0" w:count="374">
+  <w:latentStyles w:defLockedState="0" w:defUIPriority="99" w:defSemiHidden="0" w:defUnhideWhenUsed="0" w:defQFormat="0" w:count="375">
     <w:lsdException w:name="Normal" w:uiPriority="0" w:qFormat="1"/>
     <w:lsdException w:name="heading 1" w:uiPriority="9" w:qFormat="1"/>
     <w:lsdException w:name="heading 2" w:semiHidden="1" w:uiPriority="9" w:unhideWhenUsed="1" w:qFormat="1"/>
@@ -485,6 +1639,7 @@
     <w:lsdException w:name="Mention" w:semiHidden="1" w:unhideWhenUsed="1"/>
     <w:lsdException w:name="Smart Hyperlink" w:semiHidden="1" w:unhideWhenUsed="1"/>
     <w:lsdException w:name="Hashtag" w:semiHidden="1" w:unhideWhenUsed="1"/>
+    <w:lsdException w:name="Unresolved Mention" w:semiHidden="1" w:unhideWhenUsed="1"/>
   </w:latentStyles>
   <w:style w:type="paragraph" w:default="1" w:styleId="Normal">
     <w:name w:val="Normal"/>
@@ -549,6 +1704,29 @@
       <w:color w:val="2F5496" w:themeColor="accent1" w:themeShade="BF"/>
       <w:sz w:val="32"/>
       <w:szCs w:val="32"/>
+    </w:rPr>
+  </w:style>
+  <w:style w:type="character" w:styleId="Hyperlink">
+    <w:name w:val="Hyperlink"/>
+    <w:basedOn w:val="DefaultParagraphFont"/>
+    <w:uiPriority w:val="99"/>
+    <w:unhideWhenUsed/>
+    <w:rsid w:val="00723687"/>
+    <w:rPr>
+      <w:color w:val="0563C1" w:themeColor="hyperlink"/>
+      <w:u w:val="single"/>
+    </w:rPr>
+  </w:style>
+  <w:style w:type="character" w:styleId="UnresolvedMention">
+    <w:name w:val="Unresolved Mention"/>
+    <w:basedOn w:val="DefaultParagraphFont"/>
+    <w:uiPriority w:val="99"/>
+    <w:semiHidden/>
+    <w:unhideWhenUsed/>
+    <w:rsid w:val="00723687"/>
+    <w:rPr>
+      <w:color w:val="808080"/>
+      <w:shd w:val="clear" w:color="auto" w:fill="E6E6E6"/>
     </w:rPr>
   </w:style>
 </w:styles>
@@ -847,4 +2025,16 @@
     </a:ext>
   </a:extLst>
 </a:theme>
+</file>
+
+<file path=customXml/item1.xml><?xml version="1.0" encoding="utf-8"?>
+<b:Sources xmlns:b="http://schemas.openxmlformats.org/officeDocument/2006/bibliography" xmlns="http://schemas.openxmlformats.org/officeDocument/2006/bibliography" SelectedStyle="\APASixthEditionOfficeOnline.xsl" StyleName="APA" Version="6"/>
+</file>
+
+<file path=customXml/itemProps1.xml><?xml version="1.0" encoding="utf-8"?>
+<ds:datastoreItem xmlns:ds="http://schemas.openxmlformats.org/officeDocument/2006/customXml" ds:itemID="{0D2AB8F4-56FE-416F-AB53-8280747AD2B2}">
+  <ds:schemaRefs>
+    <ds:schemaRef ds:uri="http://schemas.openxmlformats.org/officeDocument/2006/bibliography"/>
+  </ds:schemaRefs>
+</ds:datastoreItem>
 </file>
</xml_diff>